<commit_message>
Adding documentation, fixing tests and others
</commit_message>
<xml_diff>
--- a/docs/Objetivo de la prueba.docx
+++ b/docs/Objetivo de la prueba.docx
@@ -9,11 +9,11 @@
         <w:tblLook w:val="04A0" w:firstRow="1" w:lastRow="0" w:firstColumn="1" w:lastColumn="0" w:noHBand="0" w:noVBand="1"/>
       </w:tblPr>
       <w:tblGrid>
-        <w:gridCol w:w="1129"/>
+        <w:gridCol w:w="1128"/>
         <w:gridCol w:w="916"/>
-        <w:gridCol w:w="1211"/>
+        <w:gridCol w:w="1266"/>
         <w:gridCol w:w="1985"/>
-        <w:gridCol w:w="3661"/>
+        <w:gridCol w:w="3607"/>
       </w:tblGrid>
       <w:tr>
         <w:trPr>
@@ -259,7 +259,7 @@
                 <w:sz w:val="18"/>
                 <w:szCs w:val="18"/>
               </w:rPr>
-              <w:t>addClient1</w:t>
+              <w:t>setupScenary1</w:t>
             </w:r>
           </w:p>
         </w:tc>
@@ -471,15 +471,7 @@
                 <w:sz w:val="18"/>
                 <w:szCs w:val="18"/>
               </w:rPr>
-              <w:t>addClient</w:t>
-            </w:r>
-            <w:r>
-              <w:rPr>
-                <w:rFonts w:ascii="Times New Roman" w:hAnsi="Times New Roman" w:cs="Times New Roman"/>
-                <w:sz w:val="18"/>
-                <w:szCs w:val="18"/>
-              </w:rPr>
-              <w:t>2</w:t>
+              <w:t>setupScenary1</w:t>
             </w:r>
           </w:p>
         </w:tc>
@@ -665,15 +657,7 @@
                 <w:sz w:val="18"/>
                 <w:szCs w:val="18"/>
               </w:rPr>
-              <w:t>addClient</w:t>
-            </w:r>
-            <w:r>
-              <w:rPr>
-                <w:rFonts w:ascii="Times New Roman" w:hAnsi="Times New Roman" w:cs="Times New Roman"/>
-                <w:sz w:val="18"/>
-                <w:szCs w:val="18"/>
-              </w:rPr>
-              <w:t>3</w:t>
+              <w:t>setupScenary1</w:t>
             </w:r>
           </w:p>
         </w:tc>
@@ -749,15 +733,13 @@
                 <w:rFonts w:ascii="Times New Roman" w:hAnsi="Times New Roman" w:cs="Times New Roman"/>
                 <w:sz w:val="18"/>
                 <w:szCs w:val="18"/>
-                <w:lang w:val="en-US"/>
-              </w:rPr>
-            </w:pPr>
-            <w:r>
-              <w:rPr>
-                <w:rFonts w:ascii="Times New Roman" w:hAnsi="Times New Roman" w:cs="Times New Roman"/>
-                <w:sz w:val="18"/>
-                <w:szCs w:val="18"/>
-                <w:lang w:val="en-US"/>
+              </w:rPr>
+            </w:pPr>
+            <w:r>
+              <w:rPr>
+                <w:rFonts w:ascii="Times New Roman" w:hAnsi="Times New Roman" w:cs="Times New Roman"/>
+                <w:sz w:val="18"/>
+                <w:szCs w:val="18"/>
               </w:rPr>
               <w:t>False</w:t>
             </w:r>
@@ -809,7 +791,23 @@
                 <w:sz w:val="18"/>
                 <w:szCs w:val="18"/>
               </w:rPr>
-              <w:t>lo establecido por la ley un penúltimo numero de documento par no puede acceder a los establecimientos un día del mes par.</w:t>
+              <w:t xml:space="preserve">lo establecido por la ley un penúltimo </w:t>
+            </w:r>
+            <w:r>
+              <w:rPr>
+                <w:rFonts w:ascii="Times New Roman" w:hAnsi="Times New Roman" w:cs="Times New Roman"/>
+                <w:sz w:val="18"/>
+                <w:szCs w:val="18"/>
+              </w:rPr>
+              <w:t>número</w:t>
+            </w:r>
+            <w:r>
+              <w:rPr>
+                <w:rFonts w:ascii="Times New Roman" w:hAnsi="Times New Roman" w:cs="Times New Roman"/>
+                <w:sz w:val="18"/>
+                <w:szCs w:val="18"/>
+              </w:rPr>
+              <w:t xml:space="preserve"> de documento par no puede acceder a los establecimientos un día del mes par.</w:t>
             </w:r>
           </w:p>
         </w:tc>

</xml_diff>